<commit_message>
Add Functional Requirements Outline
</commit_message>
<xml_diff>
--- a/Requirements Document.docx
+++ b/Requirements Document.docx
@@ -255,6 +255,131 @@
       </w:pPr>
       <w:r>
         <w:t>Include new risks</w:t>
+      </w:r>
+    </w:p>
+    <w:p>
+      <w:r>
+        <w:t>Functional Requirements:</w:t>
+      </w:r>
+    </w:p>
+    <w:p>
+      <w:pPr>
+        <w:pStyle w:val="ListParagraph"/>
+        <w:numPr>
+          <w:ilvl w:val="0"/>
+          <w:numId w:val="1"/>
+        </w:numPr>
+      </w:pPr>
+      <w:r>
+        <w:t>Students &amp; Administrators should be able to login using CAS</w:t>
+      </w:r>
+    </w:p>
+    <w:p>
+      <w:pPr>
+        <w:pStyle w:val="ListParagraph"/>
+        <w:numPr>
+          <w:ilvl w:val="0"/>
+          <w:numId w:val="1"/>
+        </w:numPr>
+      </w:pPr>
+      <w:r>
+        <w:t>Student should be able to access a dashboard with remaining/completed requirements</w:t>
+      </w:r>
+    </w:p>
+    <w:p>
+      <w:pPr>
+        <w:pStyle w:val="ListParagraph"/>
+        <w:numPr>
+          <w:ilvl w:val="0"/>
+          <w:numId w:val="1"/>
+        </w:numPr>
+      </w:pPr>
+      <w:r>
+        <w:t>Students should be able to upload supporting documentation</w:t>
+      </w:r>
+    </w:p>
+    <w:p>
+      <w:pPr>
+        <w:pStyle w:val="ListParagraph"/>
+        <w:numPr>
+          <w:ilvl w:val="0"/>
+          <w:numId w:val="1"/>
+        </w:numPr>
+      </w:pPr>
+      <w:r>
+        <w:t>Administrators should be able to approve uploaded documents</w:t>
+      </w:r>
+    </w:p>
+    <w:p>
+      <w:pPr>
+        <w:pStyle w:val="ListParagraph"/>
+        <w:numPr>
+          <w:ilvl w:val="0"/>
+          <w:numId w:val="1"/>
+        </w:numPr>
+      </w:pPr>
+      <w:r>
+        <w:t>Administrators should be able to look up a specific student to see completed/remaining requirements</w:t>
+      </w:r>
+    </w:p>
+    <w:p>
+      <w:pPr>
+        <w:pStyle w:val="ListParagraph"/>
+        <w:numPr>
+          <w:ilvl w:val="0"/>
+          <w:numId w:val="1"/>
+        </w:numPr>
+      </w:pPr>
+      <w:r>
+        <w:t>Administrators should be able to generate a report of all active STIC applicants and their completed/missing requirements.</w:t>
+      </w:r>
+    </w:p>
+    <w:p>
+      <w:pPr>
+        <w:pStyle w:val="ListParagraph"/>
+        <w:numPr>
+          <w:ilvl w:val="0"/>
+          <w:numId w:val="1"/>
+        </w:numPr>
+      </w:pPr>
+      <w:r>
+        <w:t>Student should be able to apply for the STIC program (preliminary approval)</w:t>
+      </w:r>
+    </w:p>
+    <w:p>
+      <w:pPr>
+        <w:pStyle w:val="ListParagraph"/>
+        <w:numPr>
+          <w:ilvl w:val="0"/>
+          <w:numId w:val="1"/>
+        </w:numPr>
+      </w:pPr>
+      <w:r>
+        <w:t>Administrators should be able to approve applicants</w:t>
+      </w:r>
+    </w:p>
+    <w:p>
+      <w:pPr>
+        <w:pStyle w:val="ListParagraph"/>
+        <w:numPr>
+          <w:ilvl w:val="0"/>
+          <w:numId w:val="1"/>
+        </w:numPr>
+      </w:pPr>
+      <w:r>
+        <w:t>Administrators should be able to access uploaded documents for review</w:t>
+      </w:r>
+    </w:p>
+    <w:p>
+      <w:pPr>
+        <w:pStyle w:val="ListParagraph"/>
+        <w:numPr>
+          <w:ilvl w:val="0"/>
+          <w:numId w:val="1"/>
+        </w:numPr>
+      </w:pPr>
+      <w:r>
+        <w:t>Administrators should be able to add/remove/edit requirements sets for degrees/programs</w:t>
       </w:r>
     </w:p>
     <w:sectPr>

</xml_diff>